<commit_message>
revised version of Computational Economics article
</commit_message>
<xml_diff>
--- a/articles-conferences/iscef2016/LetterofRevisions_CSEM_D-16-00137.docx
+++ b/articles-conferences/iscef2016/LetterofRevisions_CSEM_D-16-00137.docx
@@ -306,16 +306,14 @@
         </w:rPr>
         <w:t xml:space="preserve"> based model</w:t>
       </w:r>
-    </w:p>
-    <w:p>
-      <w:pPr>
-        <w:jc w:val="both"/>
-        <w:rPr>
-          <w:sz w:val="28"/>
-          <w:szCs w:val="28"/>
-          <w:lang w:val="en-GB"/>
-        </w:rPr>
-      </w:pPr>
+      <w:r>
+        <w:rPr>
+          <w:sz w:val="28"/>
+          <w:szCs w:val="28"/>
+          <w:lang w:val="en-GB"/>
+        </w:rPr>
+        <w:t xml:space="preserve"> </w:t>
+      </w:r>
       <w:r>
         <w:rPr>
           <w:sz w:val="28"/>
@@ -332,6 +330,8 @@
         </w:rPr>
         <w:t xml:space="preserve">”. </w:t>
       </w:r>
+      <w:bookmarkStart w:id="0" w:name="_GoBack"/>
+      <w:bookmarkEnd w:id="0"/>
     </w:p>
     <w:p>
       <w:pPr>
@@ -2073,8 +2073,6 @@
         </w:rPr>
         <w:t>x-</w:t>
       </w:r>
-      <w:bookmarkStart w:id="0" w:name="_GoBack"/>
-      <w:bookmarkEnd w:id="0"/>
       <w:r>
         <w:rPr>
           <w:sz w:val="28"/>

</xml_diff>